<commit_message>
Change the IONIC FOR REACT
</commit_message>
<xml_diff>
--- a/Trabajo escrito/Documentacion admin. de proyectos - corregido.docx
+++ b/Trabajo escrito/Documentacion admin. de proyectos - corregido.docx
@@ -493,7 +493,7 @@
           <w:docPartGallery w:val="Table of Contents"/>
           <w:docPartUnique w:val="true"/>
         </w:docPartObj>
-        <w:id w:val="305992118"/>
+        <w:id w:val="1915997220"/>
       </w:sdtPr>
       <w:sdtContent>
         <w:p>
@@ -524,6 +524,7 @@
             <w:rPr>
               <w:webHidden/>
               <w:rStyle w:val="Enlacedelndice"/>
+              <w:vanish w:val="false"/>
               <w:rFonts w:cs="Times New Roman" w:ascii="Times New Roman" w:hAnsi="Times New Roman"/>
             </w:rPr>
             <w:instrText> TOC \z \o "1-3" \u \h</w:instrText>
@@ -532,6 +533,7 @@
             <w:rPr>
               <w:webHidden/>
               <w:rStyle w:val="Enlacedelndice"/>
+              <w:vanish w:val="false"/>
               <w:rFonts w:cs="Times New Roman" w:ascii="Times New Roman" w:hAnsi="Times New Roman"/>
             </w:rPr>
             <w:fldChar w:fldCharType="separate"/>
@@ -542,6 +544,7 @@
                 <w:webHidden/>
                 <w:rStyle w:val="Enlacedelndice"/>
                 <w:rFonts w:cs="Times New Roman" w:ascii="Times New Roman" w:hAnsi="Times New Roman"/>
+                <w:vanish w:val="false"/>
               </w:rPr>
               <w:t>Índice de figuras</w:t>
             </w:r>
@@ -596,6 +599,7 @@
                 <w:webHidden/>
                 <w:rStyle w:val="Enlacedelndice"/>
                 <w:rFonts w:cs="Times New Roman" w:ascii="Times New Roman" w:hAnsi="Times New Roman"/>
+                <w:vanish w:val="false"/>
               </w:rPr>
               <w:t>Índice de Tablas</w:t>
             </w:r>
@@ -650,6 +654,7 @@
                 <w:webHidden/>
                 <w:rStyle w:val="Enlacedelndice"/>
                 <w:rFonts w:cs="Times New Roman" w:ascii="Times New Roman" w:hAnsi="Times New Roman"/>
+                <w:vanish w:val="false"/>
               </w:rPr>
               <w:t>Descripción general del proyecto</w:t>
             </w:r>
@@ -704,6 +709,7 @@
                 <w:webHidden/>
                 <w:rStyle w:val="Enlacedelndice"/>
                 <w:rFonts w:cs="Times New Roman" w:ascii="Times New Roman" w:hAnsi="Times New Roman"/>
+                <w:vanish w:val="false"/>
               </w:rPr>
               <w:t>a.</w:t>
             </w:r>
@@ -775,6 +781,7 @@
                 <w:webHidden/>
                 <w:rStyle w:val="Enlacedelndice"/>
                 <w:rFonts w:cs="Times New Roman" w:ascii="Times New Roman" w:hAnsi="Times New Roman"/>
+                <w:vanish w:val="false"/>
               </w:rPr>
               <w:t>b.</w:t>
             </w:r>
@@ -850,6 +857,7 @@
                 <w:webHidden/>
                 <w:rStyle w:val="Enlacedelndice"/>
                 <w:rFonts w:cs="Symbol" w:ascii="Symbol" w:hAnsi="Symbol"/>
+                <w:vanish w:val="false"/>
               </w:rPr>
               <w:t></w:t>
             </w:r>
@@ -925,6 +933,7 @@
                 <w:webHidden/>
                 <w:rStyle w:val="Enlacedelndice"/>
                 <w:rFonts w:cs="Symbol" w:ascii="Symbol" w:hAnsi="Symbol"/>
+                <w:vanish w:val="false"/>
               </w:rPr>
               <w:t></w:t>
             </w:r>
@@ -996,6 +1005,7 @@
                 <w:webHidden/>
                 <w:rStyle w:val="Enlacedelndice"/>
                 <w:rFonts w:cs="Times New Roman" w:ascii="Times New Roman" w:hAnsi="Times New Roman"/>
+                <w:vanish w:val="false"/>
               </w:rPr>
               <w:t>c.</w:t>
             </w:r>
@@ -1067,6 +1077,7 @@
                 <w:webHidden/>
                 <w:rStyle w:val="Enlacedelndice"/>
                 <w:rFonts w:cs="Times New Roman" w:ascii="Times New Roman" w:hAnsi="Times New Roman"/>
+                <w:vanish w:val="false"/>
               </w:rPr>
               <w:t>d.</w:t>
             </w:r>
@@ -1138,6 +1149,7 @@
                 <w:webHidden/>
                 <w:rStyle w:val="Enlacedelndice"/>
                 <w:rFonts w:cs="Times New Roman" w:ascii="Times New Roman" w:hAnsi="Times New Roman"/>
+                <w:vanish w:val="false"/>
               </w:rPr>
               <w:t>e.</w:t>
             </w:r>
@@ -1209,6 +1221,7 @@
                 <w:webHidden/>
                 <w:rStyle w:val="Enlacedelndice"/>
                 <w:rFonts w:cs="Times New Roman" w:ascii="Times New Roman" w:hAnsi="Times New Roman"/>
+                <w:vanish w:val="false"/>
               </w:rPr>
               <w:t>f.</w:t>
             </w:r>
@@ -1311,8 +1324,8 @@
         <w:spacing w:lineRule="auto" w:line="360" w:before="0" w:after="0"/>
         <w:rPr/>
       </w:pPr>
-      <w:bookmarkStart w:id="2" w:name="_Toc529798133"/>
-      <w:bookmarkStart w:id="3" w:name="_Toc518422367"/>
+      <w:bookmarkStart w:id="2" w:name="_Toc518422367"/>
+      <w:bookmarkStart w:id="3" w:name="_Toc529798133"/>
       <w:r>
         <w:rPr>
           <w:rFonts w:cs="Times New Roman" w:ascii="Times New Roman" w:hAnsi="Times New Roman"/>
@@ -1388,16 +1401,24 @@
           <w:tab w:val="right" w:pos="9964" w:leader="dot"/>
         </w:tabs>
         <w:spacing w:lineRule="auto" w:line="360"/>
-        <w:rPr>
-          <w:rFonts w:ascii="Times New Roman" w:hAnsi="Times New Roman" w:eastAsia="" w:cs="Times New Roman" w:eastAsiaTheme="minorEastAsia"/>
-          <w:lang w:val="es-419"/>
-        </w:rPr>
-      </w:pPr>
-      <w:r>
-        <w:rPr>
-          <w:rFonts w:cs="Times New Roman" w:ascii="Times New Roman" w:hAnsi="Times New Roman"/>
-        </w:rPr>
-        <w:t>Ilustración 3. Logo de Ionic</w:t>
+        <w:rPr/>
+      </w:pPr>
+      <w:r>
+        <w:rPr>
+          <w:rFonts w:cs="Times New Roman" w:ascii="Times New Roman" w:hAnsi="Times New Roman"/>
+        </w:rPr>
+        <w:t xml:space="preserve">Ilustración 3. Logo de </w:t>
+      </w:r>
+      <w:r>
+        <w:rPr>
+          <w:rFonts w:cs="Times New Roman" w:ascii="Times New Roman" w:hAnsi="Times New Roman"/>
+        </w:rPr>
+        <w:t>React</w:t>
+      </w:r>
+      <w:r>
+        <w:rPr>
+          <w:rFonts w:cs="Times New Roman" w:ascii="Times New Roman" w:hAnsi="Times New Roman"/>
+        </w:rPr>
         <w:tab/>
         <w:t>10</w:t>
       </w:r>
@@ -1511,9 +1532,7 @@
       <w:pPr>
         <w:pStyle w:val="Normal"/>
         <w:spacing w:lineRule="auto" w:line="360"/>
-        <w:rPr>
-          <w:rFonts w:ascii="Times New Roman" w:hAnsi="Times New Roman" w:cs="Times New Roman"/>
-        </w:rPr>
+        <w:rPr/>
       </w:pPr>
       <w:r>
         <w:rPr>
@@ -1521,7 +1540,7 @@
           <w:color w:val="FF0000"/>
           <w:highlight w:val="yellow"/>
         </w:rPr>
-        <w:t>Recuerden el espaciado a 1.5. Revisar todo el documento.</w:t>
+        <w:t>Recuerden el espaciado a 1.5. Revisar todo el documento.imes New Roman</w:t>
       </w:r>
       <w:r>
         <w:br w:type="page"/>
@@ -1533,8 +1552,8 @@
         <w:spacing w:lineRule="auto" w:line="360" w:before="0" w:after="0"/>
         <w:rPr/>
       </w:pPr>
-      <w:bookmarkStart w:id="4" w:name="_Toc529798134"/>
-      <w:bookmarkStart w:id="5" w:name="_Toc518422368"/>
+      <w:bookmarkStart w:id="4" w:name="_Toc518422368"/>
+      <w:bookmarkStart w:id="5" w:name="_Toc529798134"/>
       <w:r>
         <w:rPr>
           <w:rFonts w:cs="Times New Roman" w:ascii="Times New Roman" w:hAnsi="Times New Roman"/>
@@ -1756,8 +1775,8 @@
           <w:szCs w:val="24"/>
         </w:rPr>
       </w:pPr>
-      <w:bookmarkStart w:id="8" w:name="_Toc529798136"/>
-      <w:bookmarkStart w:id="9" w:name="_Toc518422378"/>
+      <w:bookmarkStart w:id="8" w:name="_Toc518422378"/>
+      <w:bookmarkStart w:id="9" w:name="_Toc529798136"/>
       <w:bookmarkStart w:id="10" w:name="_2et92p0"/>
       <w:bookmarkEnd w:id="10"/>
       <w:r>
@@ -1976,8 +1995,8 @@
           <w:szCs w:val="24"/>
         </w:rPr>
       </w:pPr>
-      <w:bookmarkStart w:id="11" w:name="_Toc529798137"/>
-      <w:bookmarkStart w:id="12" w:name="_Toc518422380"/>
+      <w:bookmarkStart w:id="11" w:name="_Toc518422380"/>
+      <w:bookmarkStart w:id="12" w:name="_Toc529798137"/>
       <w:r>
         <w:rPr>
           <w:rFonts w:cs="Times New Roman" w:ascii="Times New Roman" w:hAnsi="Times New Roman"/>
@@ -2112,8 +2131,8 @@
           <w:szCs w:val="24"/>
         </w:rPr>
       </w:pPr>
-      <w:bookmarkStart w:id="14" w:name="_Toc529798139"/>
-      <w:bookmarkStart w:id="15" w:name="_Toc518422382"/>
+      <w:bookmarkStart w:id="14" w:name="_Toc518422382"/>
+      <w:bookmarkStart w:id="15" w:name="_Toc529798139"/>
       <w:r>
         <w:rPr>
           <w:rFonts w:cs="Times New Roman" w:ascii="Times New Roman" w:hAnsi="Times New Roman"/>
@@ -2233,22 +2252,6 @@
           <w:rFonts w:cs="Times New Roman" w:ascii="Times New Roman" w:hAnsi="Times New Roman"/>
         </w:rPr>
         <w:t xml:space="preserve">Mantener al usuario enterado de la información relevante por medio de las notificaciones. </w:t>
-      </w:r>
-    </w:p>
-    <w:p>
-      <w:pPr>
-        <w:pStyle w:val="Normal"/>
-        <w:spacing w:lineRule="auto" w:line="360"/>
-        <w:ind w:left="1800" w:hanging="0"/>
-        <w:jc w:val="both"/>
-        <w:rPr>
-          <w:rFonts w:ascii="Times New Roman" w:hAnsi="Times New Roman" w:cs="Times New Roman"/>
-        </w:rPr>
-      </w:pPr>
-      <w:r>
-        <w:rPr>
-          <w:rFonts w:cs="Times New Roman" w:ascii="Times New Roman" w:hAnsi="Times New Roman"/>
-        </w:rPr>
       </w:r>
     </w:p>
     <w:p>
@@ -2266,6 +2269,7 @@
         </w:sectPr>
         <w:pStyle w:val="Normal"/>
         <w:spacing w:lineRule="auto" w:line="360"/>
+        <w:ind w:left="1800" w:hanging="0"/>
         <w:jc w:val="both"/>
         <w:rPr>
           <w:rFonts w:ascii="Times New Roman" w:hAnsi="Times New Roman" w:cs="Times New Roman"/>
@@ -2291,8 +2295,8 @@
           <w:szCs w:val="24"/>
         </w:rPr>
       </w:pPr>
-      <w:bookmarkStart w:id="16" w:name="_Toc529798140"/>
-      <w:bookmarkStart w:id="17" w:name="_Toc518422387"/>
+      <w:bookmarkStart w:id="16" w:name="_Toc518422387"/>
+      <w:bookmarkStart w:id="17" w:name="_Toc529798140"/>
       <w:r>
         <w:rPr>
           <w:rFonts w:cs="Times New Roman" w:ascii="Times New Roman" w:hAnsi="Times New Roman"/>
@@ -4026,7 +4030,7 @@
           <w:pgNumType w:fmt="decimal"/>
           <w:formProt w:val="false"/>
           <w:textDirection w:val="lrTb"/>
-          <w:docGrid w:type="default" w:linePitch="326" w:charSpace="4294960946"/>
+          <w:docGrid w:type="default" w:linePitch="326" w:charSpace="0"/>
         </w:sectPr>
         <w:pStyle w:val="Ilustracion"/>
         <w:spacing w:lineRule="auto" w:line="360" w:before="0" w:after="0"/>
@@ -4036,7 +4040,6 @@
           <w:szCs w:val="24"/>
         </w:rPr>
       </w:pPr>
-      <w:bookmarkStart w:id="24" w:name="_Toc528782666"/>
       <w:r>
         <w:rPr>
           <w:rFonts w:cs="Times New Roman" w:ascii="Times New Roman" w:hAnsi="Times New Roman"/>
@@ -4100,9 +4103,19 @@
           <w:sz w:val="24"/>
           <w:szCs w:val="24"/>
         </w:rPr>
-        <w:t>Cuadro Medición de Riesgos</w:t>
-      </w:r>
+        <w:t>Cuadro Medición de Riesgo</w:t>
+      </w:r>
+      <w:bookmarkStart w:id="24" w:name="_Toc528782666"/>
       <w:bookmarkEnd w:id="24"/>
+      <w:r>
+        <w:rPr>
+          <w:rFonts w:cs="Times New Roman" w:ascii="Times New Roman" w:hAnsi="Times New Roman"/>
+          <w:i w:val="false"/>
+          <w:sz w:val="24"/>
+          <w:szCs w:val="24"/>
+        </w:rPr>
+        <w:t>s</w:t>
+      </w:r>
     </w:p>
     <w:p>
       <w:pPr>
@@ -4147,8 +4160,8 @@
           <w:szCs w:val="24"/>
         </w:rPr>
       </w:pPr>
-      <w:bookmarkStart w:id="25" w:name="_Toc529798141"/>
-      <w:bookmarkStart w:id="26" w:name="_Toc518422388"/>
+      <w:bookmarkStart w:id="25" w:name="_Toc518422388"/>
+      <w:bookmarkStart w:id="26" w:name="_Toc529798141"/>
       <w:r>
         <w:rPr>
           <w:rFonts w:cs="Times New Roman" w:ascii="Times New Roman" w:hAnsi="Times New Roman"/>
@@ -4172,19 +4185,7 @@
         <w:rPr>
           <w:rFonts w:cs="Times New Roman" w:ascii="Times New Roman" w:hAnsi="Times New Roman"/>
         </w:rPr>
-        <w:t xml:space="preserve">El </w:t>
-      </w:r>
-      <w:r>
-        <w:rPr>
-          <w:rFonts w:cs="Times New Roman" w:ascii="Times New Roman" w:hAnsi="Times New Roman"/>
-        </w:rPr>
-        <w:t>desarrollo</w:t>
-      </w:r>
-      <w:r>
-        <w:rPr>
-          <w:rFonts w:cs="Times New Roman" w:ascii="Times New Roman" w:hAnsi="Times New Roman"/>
-        </w:rPr>
-        <w:t xml:space="preserve"> del proyecto plantea el uso de la programación orientada a objetos, basada en la naturaleza del lenguaje de programación que se empleará. La aplicación será desarrolla en Ionic en su versión 4, la cual permitirá que la aplicación sea hibrida y podrá ser utilizada tanto en Android como en IOS. </w:t>
+        <w:t xml:space="preserve">El desarrollo del proyecto plantea el uso de la programación orientada a objetos, basada en la naturaleza del lenguaje de programación que se empleará. La aplicación será desarrolla en Ionic en su versión 4, la cual permitirá que la aplicación sea hibrida y podrá ser utilizada tanto en Android como en IOS. </w:t>
       </w:r>
     </w:p>
     <w:p>
@@ -4355,14 +4356,7 @@
           <w:rFonts w:cs="Times New Roman" w:ascii="Times New Roman" w:hAnsi="Times New Roman"/>
           <w:b/>
         </w:rPr>
-        <w:t>React</w:t>
-      </w:r>
-      <w:r>
-        <w:rPr>
-          <w:rFonts w:cs="Times New Roman" w:ascii="Times New Roman" w:hAnsi="Times New Roman"/>
-          <w:b/>
-        </w:rPr>
-        <w:t>:</w:t>
+        <w:t>React:</w:t>
       </w:r>
     </w:p>
     <w:p>
@@ -4412,17 +4406,11 @@
       </w:pPr>
       <w:r>
         <w:rPr>
-          <w:rFonts w:ascii="Times New Roman" w:hAnsi="Times New Roman"/>
-          <w:b w:val="false"/>
-          <w:i w:val="false"/>
-          <w:caps w:val="false"/>
-          <w:smallCaps w:val="false"/>
-          <w:color w:val="313131"/>
-          <w:spacing w:val="0"/>
-          <w:sz w:val="21"/>
+          <w:rFonts w:cs="Times New Roman"/>
+          <w:highlight w:val="white"/>
         </w:rPr>
         <w:drawing>
-          <wp:anchor behindDoc="0" distT="0" distB="0" distL="0" distR="0" simplePos="0" locked="0" layoutInCell="1" allowOverlap="1" relativeHeight="8">
+          <wp:anchor behindDoc="0" distT="0" distB="0" distL="0" distR="0" simplePos="0" locked="0" layoutInCell="1" allowOverlap="1" relativeHeight="2">
             <wp:simplePos x="0" y="0"/>
             <wp:positionH relativeFrom="column">
               <wp:posOffset>1493520</wp:posOffset>
@@ -4480,7 +4468,10 @@
         </w:rPr>
       </w:pPr>
       <w:r>
-        <w:rPr/>
+        <w:rPr>
+          <w:rFonts w:cs="Times New Roman" w:ascii="Times New Roman" w:hAnsi="Times New Roman"/>
+          <w:highlight w:val="white"/>
+        </w:rPr>
       </w:r>
     </w:p>
     <w:p>
@@ -4495,7 +4486,10 @@
         </w:rPr>
       </w:pPr>
       <w:r>
-        <w:rPr/>
+        <w:rPr>
+          <w:rFonts w:cs="Times New Roman" w:ascii="Times New Roman" w:hAnsi="Times New Roman"/>
+          <w:highlight w:val="white"/>
+        </w:rPr>
       </w:r>
     </w:p>
     <w:p>
@@ -4510,7 +4504,10 @@
         </w:rPr>
       </w:pPr>
       <w:r>
-        <w:rPr/>
+        <w:rPr>
+          <w:rFonts w:cs="Times New Roman" w:ascii="Times New Roman" w:hAnsi="Times New Roman"/>
+          <w:highlight w:val="white"/>
+        </w:rPr>
       </w:r>
     </w:p>
     <w:p>
@@ -4524,7 +4521,11 @@
         </w:rPr>
       </w:pPr>
       <w:r>
-        <w:rPr/>
+        <w:rPr>
+          <w:rFonts w:cs="Times New Roman" w:ascii="Times New Roman" w:hAnsi="Times New Roman"/>
+          <w:sz w:val="24"/>
+          <w:szCs w:val="24"/>
+        </w:rPr>
       </w:r>
     </w:p>
     <w:p>
@@ -4538,7 +4539,11 @@
         </w:rPr>
       </w:pPr>
       <w:r>
-        <w:rPr/>
+        <w:rPr>
+          <w:rFonts w:cs="Times New Roman" w:ascii="Times New Roman" w:hAnsi="Times New Roman"/>
+          <w:sz w:val="24"/>
+          <w:szCs w:val="24"/>
+        </w:rPr>
       </w:r>
     </w:p>
     <w:p>
@@ -4622,26 +4627,6 @@
           <w:szCs w:val="24"/>
         </w:rPr>
         <w:t>React</w:t>
-      </w:r>
-    </w:p>
-    <w:p>
-      <w:pPr>
-        <w:pStyle w:val="Ilustracion"/>
-        <w:spacing w:lineRule="auto" w:line="360" w:before="0" w:after="0"/>
-        <w:rPr>
-          <w:rFonts w:ascii="Times New Roman" w:hAnsi="Times New Roman" w:cs="Times New Roman"/>
-          <w:sz w:val="24"/>
-          <w:szCs w:val="24"/>
-          <w:highlight w:val="white"/>
-        </w:rPr>
-      </w:pPr>
-      <w:r>
-        <w:rPr>
-          <w:rFonts w:cs="Times New Roman" w:ascii="Times New Roman" w:hAnsi="Times New Roman"/>
-          <w:sz w:val="24"/>
-          <w:szCs w:val="24"/>
-          <w:highlight w:val="white"/>
-        </w:rPr>
       </w:r>
     </w:p>
     <w:p>
@@ -5236,6 +5221,25 @@
     </w:p>
     <w:p>
       <w:pPr>
+        <w:pStyle w:val="Ilustracion"/>
+        <w:spacing w:lineRule="auto" w:line="360" w:before="0" w:after="0"/>
+        <w:jc w:val="left"/>
+        <w:rPr>
+          <w:rFonts w:ascii="Times New Roman" w:hAnsi="Times New Roman" w:cs="Times New Roman"/>
+          <w:sz w:val="24"/>
+          <w:szCs w:val="24"/>
+        </w:rPr>
+      </w:pPr>
+      <w:r>
+        <w:rPr>
+          <w:rFonts w:cs="Times New Roman" w:ascii="Times New Roman" w:hAnsi="Times New Roman"/>
+          <w:sz w:val="24"/>
+          <w:szCs w:val="24"/>
+        </w:rPr>
+      </w:r>
+    </w:p>
+    <w:p>
+      <w:pPr>
         <w:pStyle w:val="Normal"/>
         <w:spacing w:lineRule="auto" w:line="360"/>
         <w:rPr>
@@ -5500,8 +5504,8 @@
           <w:szCs w:val="24"/>
         </w:rPr>
       </w:pPr>
-      <w:bookmarkStart w:id="33" w:name="_Toc529798142"/>
-      <w:bookmarkStart w:id="34" w:name="_Toc518422389"/>
+      <w:bookmarkStart w:id="33" w:name="_Toc518422389"/>
+      <w:bookmarkStart w:id="34" w:name="_Toc529798142"/>
       <w:r>
         <w:rPr>
           <w:rFonts w:cs="Times New Roman" w:ascii="Times New Roman" w:hAnsi="Times New Roman"/>
@@ -8700,156 +8704,6 @@
       <w:pPr>
         <w:pStyle w:val="Normal"/>
         <w:spacing w:lineRule="auto" w:line="360"/>
-        <w:rPr/>
-      </w:pPr>
-      <w:r>
-        <w:rPr/>
-      </w:r>
-    </w:p>
-    <w:p>
-      <w:pPr>
-        <w:pStyle w:val="Normal"/>
-        <w:spacing w:lineRule="auto" w:line="360"/>
-        <w:rPr/>
-      </w:pPr>
-      <w:r>
-        <w:rPr/>
-      </w:r>
-    </w:p>
-    <w:p>
-      <w:pPr>
-        <w:pStyle w:val="Normal"/>
-        <w:spacing w:lineRule="auto" w:line="360"/>
-        <w:rPr/>
-      </w:pPr>
-      <w:r>
-        <w:rPr/>
-      </w:r>
-    </w:p>
-    <w:p>
-      <w:pPr>
-        <w:pStyle w:val="Normal"/>
-        <w:spacing w:lineRule="auto" w:line="360"/>
-        <w:rPr/>
-      </w:pPr>
-      <w:r>
-        <w:rPr/>
-      </w:r>
-    </w:p>
-    <w:p>
-      <w:pPr>
-        <w:pStyle w:val="Normal"/>
-        <w:spacing w:lineRule="auto" w:line="360"/>
-        <w:rPr/>
-      </w:pPr>
-      <w:r>
-        <w:rPr/>
-      </w:r>
-    </w:p>
-    <w:p>
-      <w:pPr>
-        <w:pStyle w:val="Normal"/>
-        <w:spacing w:lineRule="auto" w:line="360"/>
-        <w:rPr/>
-      </w:pPr>
-      <w:r>
-        <w:rPr/>
-      </w:r>
-    </w:p>
-    <w:p>
-      <w:pPr>
-        <w:pStyle w:val="Normal"/>
-        <w:spacing w:lineRule="auto" w:line="360"/>
-        <w:rPr/>
-      </w:pPr>
-      <w:r>
-        <w:rPr/>
-      </w:r>
-    </w:p>
-    <w:p>
-      <w:pPr>
-        <w:pStyle w:val="Normal"/>
-        <w:spacing w:lineRule="auto" w:line="360"/>
-        <w:rPr/>
-      </w:pPr>
-      <w:r>
-        <w:rPr/>
-      </w:r>
-    </w:p>
-    <w:p>
-      <w:pPr>
-        <w:pStyle w:val="Normal"/>
-        <w:spacing w:lineRule="auto" w:line="360"/>
-        <w:rPr/>
-      </w:pPr>
-      <w:r>
-        <w:rPr/>
-      </w:r>
-    </w:p>
-    <w:p>
-      <w:pPr>
-        <w:pStyle w:val="Normal"/>
-        <w:spacing w:lineRule="auto" w:line="360"/>
-        <w:rPr/>
-      </w:pPr>
-      <w:r>
-        <w:rPr/>
-      </w:r>
-    </w:p>
-    <w:p>
-      <w:pPr>
-        <w:pStyle w:val="Normal"/>
-        <w:spacing w:lineRule="auto" w:line="360"/>
-        <w:rPr/>
-      </w:pPr>
-      <w:r>
-        <w:rPr/>
-      </w:r>
-    </w:p>
-    <w:p>
-      <w:pPr>
-        <w:pStyle w:val="Normal"/>
-        <w:spacing w:lineRule="auto" w:line="360"/>
-        <w:rPr/>
-      </w:pPr>
-      <w:r>
-        <w:rPr/>
-      </w:r>
-    </w:p>
-    <w:p>
-      <w:pPr>
-        <w:pStyle w:val="Normal"/>
-        <w:spacing w:lineRule="auto" w:line="360"/>
-        <w:rPr/>
-      </w:pPr>
-      <w:r>
-        <w:rPr/>
-      </w:r>
-    </w:p>
-    <w:p>
-      <w:pPr>
-        <w:pStyle w:val="Normal"/>
-        <w:spacing w:lineRule="auto" w:line="360"/>
-        <w:rPr/>
-      </w:pPr>
-      <w:r>
-        <w:rPr/>
-      </w:r>
-    </w:p>
-    <w:p>
-      <w:pPr>
-        <w:pStyle w:val="Normal"/>
-        <w:spacing w:lineRule="auto" w:line="360"/>
-        <w:rPr/>
-      </w:pPr>
-      <w:r>
-        <w:rPr/>
-      </w:r>
-    </w:p>
-    <w:p>
-      <w:pPr>
-        <w:pStyle w:val="Normal"/>
-        <w:spacing w:lineRule="auto" w:line="360"/>
         <w:rPr>
           <w:rFonts w:ascii="Times New Roman" w:hAnsi="Times New Roman" w:cs="Times New Roman"/>
         </w:rPr>
@@ -8931,7 +8785,7 @@
         </w:tblBorders>
         <w:tblCellMar>
           <w:top w:w="0" w:type="dxa"/>
-          <w:left w:w="103" w:type="dxa"/>
+          <w:left w:w="98" w:type="dxa"/>
           <w:bottom w:w="0" w:type="dxa"/>
           <w:right w:w="108" w:type="dxa"/>
         </w:tblCellMar>
@@ -8972,7 +8826,6 @@
           <w:p>
             <w:pPr>
               <w:pStyle w:val="Normal"/>
-              <w:pBdr/>
               <w:spacing w:lineRule="auto" w:line="360"/>
               <w:jc w:val="both"/>
               <w:rPr>
@@ -9005,7 +8858,6 @@
           <w:p>
             <w:pPr>
               <w:pStyle w:val="Normal"/>
-              <w:pBdr/>
               <w:spacing w:lineRule="auto" w:line="360"/>
               <w:jc w:val="both"/>
               <w:rPr>
@@ -9035,7 +8887,6 @@
           <w:p>
             <w:pPr>
               <w:pStyle w:val="Normal"/>
-              <w:pBdr/>
               <w:spacing w:lineRule="auto" w:line="360"/>
               <w:jc w:val="both"/>
               <w:rPr>
@@ -9065,7 +8916,6 @@
           <w:p>
             <w:pPr>
               <w:pStyle w:val="Normal"/>
-              <w:pBdr/>
               <w:spacing w:lineRule="auto" w:line="360"/>
               <w:jc w:val="both"/>
               <w:rPr>
@@ -9095,7 +8945,6 @@
           <w:p>
             <w:pPr>
               <w:pStyle w:val="Normal"/>
-              <w:pBdr/>
               <w:spacing w:lineRule="auto" w:line="360"/>
               <w:jc w:val="both"/>
               <w:rPr>
@@ -9125,7 +8974,6 @@
           <w:p>
             <w:pPr>
               <w:pStyle w:val="Normal"/>
-              <w:pBdr/>
               <w:spacing w:lineRule="auto" w:line="360"/>
               <w:jc w:val="both"/>
               <w:rPr>
@@ -9155,7 +9003,6 @@
           <w:p>
             <w:pPr>
               <w:pStyle w:val="Normal"/>
-              <w:pBdr/>
               <w:spacing w:lineRule="auto" w:line="360"/>
               <w:jc w:val="both"/>
               <w:rPr>
@@ -9185,7 +9032,6 @@
           <w:p>
             <w:pPr>
               <w:pStyle w:val="Normal"/>
-              <w:pBdr/>
               <w:spacing w:lineRule="auto" w:line="360"/>
               <w:jc w:val="both"/>
               <w:rPr>
@@ -9215,7 +9061,6 @@
           <w:p>
             <w:pPr>
               <w:pStyle w:val="Normal"/>
-              <w:pBdr/>
               <w:spacing w:lineRule="auto" w:line="360"/>
               <w:jc w:val="both"/>
               <w:rPr>
@@ -9245,7 +9090,6 @@
           <w:p>
             <w:pPr>
               <w:pStyle w:val="Normal"/>
-              <w:pBdr/>
               <w:spacing w:lineRule="auto" w:line="360"/>
               <w:jc w:val="both"/>
               <w:rPr>
@@ -9275,7 +9119,6 @@
           <w:p>
             <w:pPr>
               <w:pStyle w:val="Normal"/>
-              <w:pBdr/>
               <w:spacing w:lineRule="auto" w:line="360"/>
               <w:jc w:val="both"/>
               <w:rPr>
@@ -9305,7 +9148,6 @@
           <w:p>
             <w:pPr>
               <w:pStyle w:val="Normal"/>
-              <w:pBdr/>
               <w:spacing w:lineRule="auto" w:line="360"/>
               <w:jc w:val="both"/>
               <w:rPr>
@@ -9335,7 +9177,6 @@
           <w:p>
             <w:pPr>
               <w:pStyle w:val="Normal"/>
-              <w:pBdr/>
               <w:spacing w:lineRule="auto" w:line="360"/>
               <w:jc w:val="both"/>
               <w:rPr>
@@ -9365,7 +9206,6 @@
           <w:p>
             <w:pPr>
               <w:pStyle w:val="Normal"/>
-              <w:pBdr/>
               <w:spacing w:lineRule="auto" w:line="360"/>
               <w:jc w:val="both"/>
               <w:rPr>
@@ -9395,7 +9235,6 @@
           <w:p>
             <w:pPr>
               <w:pStyle w:val="Normal"/>
-              <w:pBdr/>
               <w:spacing w:lineRule="auto" w:line="360"/>
               <w:jc w:val="both"/>
               <w:rPr>
@@ -9428,7 +9267,6 @@
           <w:p>
             <w:pPr>
               <w:pStyle w:val="Normal"/>
-              <w:pBdr/>
               <w:spacing w:lineRule="auto" w:line="360"/>
               <w:jc w:val="both"/>
               <w:rPr>
@@ -9459,7 +9297,6 @@
           <w:p>
             <w:pPr>
               <w:pStyle w:val="Normal"/>
-              <w:pBdr/>
               <w:spacing w:lineRule="auto" w:line="360"/>
               <w:jc w:val="both"/>
               <w:rPr>
@@ -9489,7 +9326,6 @@
           <w:p>
             <w:pPr>
               <w:pStyle w:val="Normal"/>
-              <w:pBdr/>
               <w:spacing w:lineRule="auto" w:line="360"/>
               <w:jc w:val="both"/>
               <w:rPr>
@@ -9519,7 +9355,6 @@
           <w:p>
             <w:pPr>
               <w:pStyle w:val="Normal"/>
-              <w:pBdr/>
               <w:spacing w:lineRule="auto" w:line="360"/>
               <w:jc w:val="both"/>
               <w:rPr>
@@ -9549,7 +9384,6 @@
           <w:p>
             <w:pPr>
               <w:pStyle w:val="Normal"/>
-              <w:pBdr/>
               <w:spacing w:lineRule="auto" w:line="360"/>
               <w:jc w:val="both"/>
               <w:rPr/>
@@ -9585,7 +9419,6 @@
           <w:p>
             <w:pPr>
               <w:pStyle w:val="Normal"/>
-              <w:pBdr/>
               <w:spacing w:lineRule="auto" w:line="360"/>
               <w:jc w:val="both"/>
               <w:rPr>
@@ -9615,7 +9448,6 @@
           <w:p>
             <w:pPr>
               <w:pStyle w:val="Normal"/>
-              <w:pBdr/>
               <w:spacing w:lineRule="auto" w:line="360"/>
               <w:jc w:val="both"/>
               <w:rPr>
@@ -9645,7 +9477,6 @@
           <w:p>
             <w:pPr>
               <w:pStyle w:val="Normal"/>
-              <w:pBdr/>
               <w:spacing w:lineRule="auto" w:line="360"/>
               <w:jc w:val="both"/>
               <w:rPr>
@@ -9675,7 +9506,6 @@
           <w:p>
             <w:pPr>
               <w:pStyle w:val="Normal"/>
-              <w:pBdr/>
               <w:spacing w:lineRule="auto" w:line="360"/>
               <w:jc w:val="both"/>
               <w:rPr>
@@ -9705,7 +9535,6 @@
           <w:p>
             <w:pPr>
               <w:pStyle w:val="Normal"/>
-              <w:pBdr/>
               <w:spacing w:lineRule="auto" w:line="360"/>
               <w:jc w:val="both"/>
               <w:rPr>
@@ -9735,7 +9564,6 @@
           <w:p>
             <w:pPr>
               <w:pStyle w:val="Normal"/>
-              <w:pBdr/>
               <w:spacing w:lineRule="auto" w:line="360"/>
               <w:jc w:val="both"/>
               <w:rPr>
@@ -9765,7 +9593,6 @@
           <w:p>
             <w:pPr>
               <w:pStyle w:val="Normal"/>
-              <w:pBdr/>
               <w:spacing w:lineRule="auto" w:line="360"/>
               <w:jc w:val="both"/>
               <w:rPr>
@@ -9795,7 +9622,6 @@
           <w:p>
             <w:pPr>
               <w:pStyle w:val="Normal"/>
-              <w:pBdr/>
               <w:spacing w:lineRule="auto" w:line="360"/>
               <w:jc w:val="both"/>
               <w:rPr>
@@ -9825,7 +9651,6 @@
           <w:p>
             <w:pPr>
               <w:pStyle w:val="Normal"/>
-              <w:pBdr/>
               <w:spacing w:lineRule="auto" w:line="360"/>
               <w:jc w:val="both"/>
               <w:rPr>
@@ -9855,7 +9680,6 @@
           <w:p>
             <w:pPr>
               <w:pStyle w:val="Normal"/>
-              <w:pBdr/>
               <w:spacing w:lineRule="auto" w:line="360"/>
               <w:jc w:val="both"/>
               <w:rPr>
@@ -9888,7 +9712,6 @@
           <w:p>
             <w:pPr>
               <w:pStyle w:val="Normal"/>
-              <w:pBdr/>
               <w:spacing w:lineRule="auto" w:line="360"/>
               <w:jc w:val="both"/>
               <w:rPr>
@@ -9905,7 +9728,6 @@
           <w:p>
             <w:pPr>
               <w:pStyle w:val="Normal"/>
-              <w:pBdr/>
               <w:spacing w:lineRule="auto" w:line="360"/>
               <w:jc w:val="both"/>
               <w:rPr>
@@ -9935,7 +9757,6 @@
           <w:p>
             <w:pPr>
               <w:pStyle w:val="Normal"/>
-              <w:pBdr/>
               <w:spacing w:lineRule="auto" w:line="360"/>
               <w:jc w:val="both"/>
               <w:rPr>
@@ -9966,7 +9787,6 @@
           <w:p>
             <w:pPr>
               <w:pStyle w:val="Normal"/>
-              <w:pBdr/>
               <w:spacing w:lineRule="auto" w:line="360"/>
               <w:jc w:val="both"/>
               <w:rPr>
@@ -9997,7 +9817,6 @@
           <w:p>
             <w:pPr>
               <w:pStyle w:val="Normal"/>
-              <w:pBdr/>
               <w:spacing w:lineRule="auto" w:line="360"/>
               <w:jc w:val="both"/>
               <w:rPr>
@@ -10028,7 +9847,6 @@
           <w:p>
             <w:pPr>
               <w:pStyle w:val="Normal"/>
-              <w:pBdr/>
               <w:spacing w:lineRule="auto" w:line="360"/>
               <w:jc w:val="both"/>
               <w:rPr>
@@ -10059,7 +9877,6 @@
           <w:p>
             <w:pPr>
               <w:pStyle w:val="Normal"/>
-              <w:pBdr/>
               <w:spacing w:lineRule="auto" w:line="360"/>
               <w:jc w:val="both"/>
               <w:rPr>
@@ -10090,7 +9907,6 @@
           <w:p>
             <w:pPr>
               <w:pStyle w:val="Normal"/>
-              <w:pBdr/>
               <w:spacing w:lineRule="auto" w:line="360"/>
               <w:jc w:val="both"/>
               <w:rPr>
@@ -10121,7 +9937,6 @@
           <w:p>
             <w:pPr>
               <w:pStyle w:val="Normal"/>
-              <w:pBdr/>
               <w:spacing w:lineRule="auto" w:line="360"/>
               <w:jc w:val="both"/>
               <w:rPr>
@@ -10152,7 +9967,6 @@
           <w:p>
             <w:pPr>
               <w:pStyle w:val="Normal"/>
-              <w:pBdr/>
               <w:spacing w:lineRule="auto" w:line="360"/>
               <w:jc w:val="both"/>
               <w:rPr>
@@ -10183,7 +9997,6 @@
           <w:p>
             <w:pPr>
               <w:pStyle w:val="Normal"/>
-              <w:pBdr/>
               <w:spacing w:lineRule="auto" w:line="360"/>
               <w:jc w:val="both"/>
               <w:rPr>
@@ -10214,7 +10027,6 @@
           <w:p>
             <w:pPr>
               <w:pStyle w:val="Normal"/>
-              <w:pBdr/>
               <w:spacing w:lineRule="auto" w:line="360"/>
               <w:jc w:val="both"/>
               <w:rPr>
@@ -10245,7 +10057,6 @@
           <w:p>
             <w:pPr>
               <w:pStyle w:val="Normal"/>
-              <w:pBdr/>
               <w:spacing w:lineRule="auto" w:line="360"/>
               <w:jc w:val="both"/>
               <w:rPr>
@@ -10276,7 +10087,6 @@
           <w:p>
             <w:pPr>
               <w:pStyle w:val="Normal"/>
-              <w:pBdr/>
               <w:spacing w:lineRule="auto" w:line="360"/>
               <w:jc w:val="both"/>
               <w:rPr>
@@ -10307,7 +10117,6 @@
           <w:p>
             <w:pPr>
               <w:pStyle w:val="Normal"/>
-              <w:pBdr/>
               <w:spacing w:lineRule="auto" w:line="360"/>
               <w:jc w:val="both"/>
               <w:rPr>
@@ -10338,7 +10147,6 @@
           <w:p>
             <w:pPr>
               <w:pStyle w:val="Normal"/>
-              <w:pBdr/>
               <w:spacing w:lineRule="auto" w:line="360"/>
               <w:jc w:val="both"/>
               <w:rPr>
@@ -10411,7 +10219,6 @@
           <w:p>
             <w:pPr>
               <w:pStyle w:val="Normal"/>
-              <w:pBdr/>
               <w:spacing w:lineRule="auto" w:line="360"/>
               <w:jc w:val="both"/>
               <w:rPr>
@@ -10441,7 +10248,6 @@
           <w:p>
             <w:pPr>
               <w:pStyle w:val="Normal"/>
-              <w:pBdr/>
               <w:spacing w:lineRule="auto" w:line="360"/>
               <w:jc w:val="both"/>
               <w:rPr>
@@ -10471,7 +10277,6 @@
           <w:p>
             <w:pPr>
               <w:pStyle w:val="Normal"/>
-              <w:pBdr/>
               <w:spacing w:lineRule="auto" w:line="360"/>
               <w:jc w:val="both"/>
               <w:rPr>
@@ -10501,7 +10306,6 @@
           <w:p>
             <w:pPr>
               <w:pStyle w:val="Normal"/>
-              <w:pBdr/>
               <w:spacing w:lineRule="auto" w:line="360"/>
               <w:jc w:val="both"/>
               <w:rPr>
@@ -10531,7 +10335,6 @@
           <w:p>
             <w:pPr>
               <w:pStyle w:val="Normal"/>
-              <w:pBdr/>
               <w:spacing w:lineRule="auto" w:line="360"/>
               <w:jc w:val="both"/>
               <w:rPr>
@@ -10561,7 +10364,6 @@
           <w:p>
             <w:pPr>
               <w:pStyle w:val="Normal"/>
-              <w:pBdr/>
               <w:spacing w:lineRule="auto" w:line="360"/>
               <w:jc w:val="both"/>
               <w:rPr>
@@ -10591,7 +10393,6 @@
           <w:p>
             <w:pPr>
               <w:pStyle w:val="Normal"/>
-              <w:pBdr/>
               <w:spacing w:lineRule="auto" w:line="360"/>
               <w:jc w:val="both"/>
               <w:rPr>
@@ -10621,7 +10422,6 @@
           <w:p>
             <w:pPr>
               <w:pStyle w:val="Normal"/>
-              <w:pBdr/>
               <w:spacing w:lineRule="auto" w:line="360"/>
               <w:jc w:val="both"/>
               <w:rPr>
@@ -10651,7 +10451,6 @@
           <w:p>
             <w:pPr>
               <w:pStyle w:val="Normal"/>
-              <w:pBdr/>
               <w:spacing w:lineRule="auto" w:line="360"/>
               <w:jc w:val="both"/>
               <w:rPr>
@@ -10681,7 +10480,6 @@
           <w:p>
             <w:pPr>
               <w:pStyle w:val="Normal"/>
-              <w:pBdr/>
               <w:spacing w:lineRule="auto" w:line="360"/>
               <w:jc w:val="both"/>
               <w:rPr>
@@ -10711,7 +10509,6 @@
           <w:p>
             <w:pPr>
               <w:pStyle w:val="Normal"/>
-              <w:pBdr/>
               <w:spacing w:lineRule="auto" w:line="360"/>
               <w:jc w:val="both"/>
               <w:rPr>
@@ -10741,7 +10538,6 @@
           <w:p>
             <w:pPr>
               <w:pStyle w:val="Normal"/>
-              <w:pBdr/>
               <w:spacing w:lineRule="auto" w:line="360"/>
               <w:jc w:val="both"/>
               <w:rPr>
@@ -10771,7 +10567,6 @@
           <w:p>
             <w:pPr>
               <w:pStyle w:val="Normal"/>
-              <w:pBdr/>
               <w:spacing w:lineRule="auto" w:line="360"/>
               <w:jc w:val="both"/>
               <w:rPr>
@@ -10801,7 +10596,6 @@
           <w:p>
             <w:pPr>
               <w:pStyle w:val="Normal"/>
-              <w:pBdr/>
               <w:spacing w:lineRule="auto" w:line="360"/>
               <w:jc w:val="both"/>
               <w:rPr>
@@ -10873,7 +10667,6 @@
           <w:p>
             <w:pPr>
               <w:pStyle w:val="Normal"/>
-              <w:pBdr/>
               <w:spacing w:lineRule="auto" w:line="360"/>
               <w:jc w:val="both"/>
               <w:rPr>
@@ -10903,7 +10696,6 @@
           <w:p>
             <w:pPr>
               <w:pStyle w:val="Normal"/>
-              <w:pBdr/>
               <w:spacing w:lineRule="auto" w:line="360"/>
               <w:jc w:val="both"/>
               <w:rPr>
@@ -10933,7 +10725,6 @@
           <w:p>
             <w:pPr>
               <w:pStyle w:val="Normal"/>
-              <w:pBdr/>
               <w:spacing w:lineRule="auto" w:line="360"/>
               <w:jc w:val="both"/>
               <w:rPr>
@@ -10963,7 +10754,6 @@
           <w:p>
             <w:pPr>
               <w:pStyle w:val="Normal"/>
-              <w:pBdr/>
               <w:spacing w:lineRule="auto" w:line="360"/>
               <w:jc w:val="both"/>
               <w:rPr>
@@ -10993,7 +10783,6 @@
           <w:p>
             <w:pPr>
               <w:pStyle w:val="Normal"/>
-              <w:pBdr/>
               <w:spacing w:lineRule="auto" w:line="360"/>
               <w:jc w:val="both"/>
               <w:rPr>
@@ -11023,7 +10812,6 @@
           <w:p>
             <w:pPr>
               <w:pStyle w:val="Normal"/>
-              <w:pBdr/>
               <w:spacing w:lineRule="auto" w:line="360"/>
               <w:jc w:val="both"/>
               <w:rPr>
@@ -11053,7 +10841,6 @@
           <w:p>
             <w:pPr>
               <w:pStyle w:val="Normal"/>
-              <w:pBdr/>
               <w:spacing w:lineRule="auto" w:line="360"/>
               <w:jc w:val="both"/>
               <w:rPr>
@@ -11083,7 +10870,6 @@
           <w:p>
             <w:pPr>
               <w:pStyle w:val="Normal"/>
-              <w:pBdr/>
               <w:spacing w:lineRule="auto" w:line="360"/>
               <w:jc w:val="both"/>
               <w:rPr>
@@ -11113,7 +10899,6 @@
           <w:p>
             <w:pPr>
               <w:pStyle w:val="Normal"/>
-              <w:pBdr/>
               <w:spacing w:lineRule="auto" w:line="360"/>
               <w:jc w:val="both"/>
               <w:rPr>
@@ -11143,7 +10928,6 @@
           <w:p>
             <w:pPr>
               <w:pStyle w:val="Normal"/>
-              <w:pBdr/>
               <w:spacing w:lineRule="auto" w:line="360"/>
               <w:jc w:val="both"/>
               <w:rPr>
@@ -11173,7 +10957,6 @@
           <w:p>
             <w:pPr>
               <w:pStyle w:val="Normal"/>
-              <w:pBdr/>
               <w:spacing w:lineRule="auto" w:line="360"/>
               <w:jc w:val="both"/>
               <w:rPr>
@@ -11203,7 +10986,6 @@
           <w:p>
             <w:pPr>
               <w:pStyle w:val="Normal"/>
-              <w:pBdr/>
               <w:spacing w:lineRule="auto" w:line="360"/>
               <w:jc w:val="both"/>
               <w:rPr>
@@ -11233,7 +11015,6 @@
           <w:p>
             <w:pPr>
               <w:pStyle w:val="Normal"/>
-              <w:pBdr/>
               <w:spacing w:lineRule="auto" w:line="360"/>
               <w:jc w:val="both"/>
               <w:rPr>
@@ -11263,7 +11044,6 @@
           <w:p>
             <w:pPr>
               <w:pStyle w:val="Normal"/>
-              <w:pBdr/>
               <w:spacing w:lineRule="auto" w:line="360"/>
               <w:jc w:val="both"/>
               <w:rPr>
@@ -11335,7 +11115,6 @@
           <w:p>
             <w:pPr>
               <w:pStyle w:val="Normal"/>
-              <w:pBdr/>
               <w:spacing w:lineRule="auto" w:line="360"/>
               <w:jc w:val="both"/>
               <w:rPr>
@@ -11365,7 +11144,6 @@
           <w:p>
             <w:pPr>
               <w:pStyle w:val="Normal"/>
-              <w:pBdr/>
               <w:spacing w:lineRule="auto" w:line="360"/>
               <w:jc w:val="both"/>
               <w:rPr>
@@ -11395,7 +11173,6 @@
           <w:p>
             <w:pPr>
               <w:pStyle w:val="Normal"/>
-              <w:pBdr/>
               <w:spacing w:lineRule="auto" w:line="360"/>
               <w:jc w:val="both"/>
               <w:rPr>
@@ -11425,7 +11202,6 @@
           <w:p>
             <w:pPr>
               <w:pStyle w:val="Normal"/>
-              <w:pBdr/>
               <w:spacing w:lineRule="auto" w:line="360"/>
               <w:jc w:val="both"/>
               <w:rPr>
@@ -11455,7 +11231,6 @@
           <w:p>
             <w:pPr>
               <w:pStyle w:val="Normal"/>
-              <w:pBdr/>
               <w:spacing w:lineRule="auto" w:line="360"/>
               <w:jc w:val="both"/>
               <w:rPr>
@@ -11485,7 +11260,6 @@
           <w:p>
             <w:pPr>
               <w:pStyle w:val="Normal"/>
-              <w:pBdr/>
               <w:spacing w:lineRule="auto" w:line="360"/>
               <w:jc w:val="both"/>
               <w:rPr>
@@ -11515,7 +11289,6 @@
           <w:p>
             <w:pPr>
               <w:pStyle w:val="Normal"/>
-              <w:pBdr/>
               <w:spacing w:lineRule="auto" w:line="360"/>
               <w:jc w:val="both"/>
               <w:rPr>
@@ -11545,7 +11318,6 @@
           <w:p>
             <w:pPr>
               <w:pStyle w:val="Normal"/>
-              <w:pBdr/>
               <w:spacing w:lineRule="auto" w:line="360"/>
               <w:jc w:val="both"/>
               <w:rPr>
@@ -11575,7 +11347,6 @@
           <w:p>
             <w:pPr>
               <w:pStyle w:val="Normal"/>
-              <w:pBdr/>
               <w:spacing w:lineRule="auto" w:line="360"/>
               <w:jc w:val="both"/>
               <w:rPr>
@@ -11605,7 +11376,6 @@
           <w:p>
             <w:pPr>
               <w:pStyle w:val="Normal"/>
-              <w:pBdr/>
               <w:spacing w:lineRule="auto" w:line="360"/>
               <w:jc w:val="both"/>
               <w:rPr>
@@ -11635,7 +11405,6 @@
           <w:p>
             <w:pPr>
               <w:pStyle w:val="Normal"/>
-              <w:pBdr/>
               <w:spacing w:lineRule="auto" w:line="360"/>
               <w:jc w:val="both"/>
               <w:rPr>
@@ -11665,7 +11434,6 @@
           <w:p>
             <w:pPr>
               <w:pStyle w:val="Normal"/>
-              <w:pBdr/>
               <w:spacing w:lineRule="auto" w:line="360"/>
               <w:jc w:val="both"/>
               <w:rPr>
@@ -11695,7 +11463,6 @@
           <w:p>
             <w:pPr>
               <w:pStyle w:val="Normal"/>
-              <w:pBdr/>
               <w:spacing w:lineRule="auto" w:line="360"/>
               <w:jc w:val="both"/>
               <w:rPr>
@@ -11725,7 +11492,6 @@
           <w:p>
             <w:pPr>
               <w:pStyle w:val="Normal"/>
-              <w:pBdr/>
               <w:spacing w:lineRule="auto" w:line="360"/>
               <w:jc w:val="both"/>
               <w:rPr>
@@ -11797,7 +11563,6 @@
           <w:p>
             <w:pPr>
               <w:pStyle w:val="Normal"/>
-              <w:pBdr/>
               <w:spacing w:lineRule="auto" w:line="360"/>
               <w:jc w:val="both"/>
               <w:rPr>
@@ -11827,7 +11592,6 @@
           <w:p>
             <w:pPr>
               <w:pStyle w:val="Normal"/>
-              <w:pBdr/>
               <w:spacing w:lineRule="auto" w:line="360"/>
               <w:jc w:val="both"/>
               <w:rPr>
@@ -11857,7 +11621,6 @@
           <w:p>
             <w:pPr>
               <w:pStyle w:val="Normal"/>
-              <w:pBdr/>
               <w:spacing w:lineRule="auto" w:line="360"/>
               <w:jc w:val="both"/>
               <w:rPr>
@@ -11887,7 +11650,6 @@
           <w:p>
             <w:pPr>
               <w:pStyle w:val="Normal"/>
-              <w:pBdr/>
               <w:spacing w:lineRule="auto" w:line="360"/>
               <w:jc w:val="both"/>
               <w:rPr>
@@ -11917,7 +11679,6 @@
           <w:p>
             <w:pPr>
               <w:pStyle w:val="Normal"/>
-              <w:pBdr/>
               <w:spacing w:lineRule="auto" w:line="360"/>
               <w:jc w:val="both"/>
               <w:rPr>
@@ -11947,7 +11708,6 @@
           <w:p>
             <w:pPr>
               <w:pStyle w:val="Normal"/>
-              <w:pBdr/>
               <w:spacing w:lineRule="auto" w:line="360"/>
               <w:jc w:val="both"/>
               <w:rPr>
@@ -11977,7 +11737,6 @@
           <w:p>
             <w:pPr>
               <w:pStyle w:val="Normal"/>
-              <w:pBdr/>
               <w:spacing w:lineRule="auto" w:line="360"/>
               <w:jc w:val="both"/>
               <w:rPr>
@@ -12007,7 +11766,6 @@
           <w:p>
             <w:pPr>
               <w:pStyle w:val="Normal"/>
-              <w:pBdr/>
               <w:spacing w:lineRule="auto" w:line="360"/>
               <w:jc w:val="both"/>
               <w:rPr>
@@ -12037,7 +11795,6 @@
           <w:p>
             <w:pPr>
               <w:pStyle w:val="Normal"/>
-              <w:pBdr/>
               <w:spacing w:lineRule="auto" w:line="360"/>
               <w:jc w:val="both"/>
               <w:rPr>
@@ -12067,7 +11824,6 @@
           <w:p>
             <w:pPr>
               <w:pStyle w:val="Normal"/>
-              <w:pBdr/>
               <w:spacing w:lineRule="auto" w:line="360"/>
               <w:jc w:val="both"/>
               <w:rPr>
@@ -12097,7 +11853,6 @@
           <w:p>
             <w:pPr>
               <w:pStyle w:val="Normal"/>
-              <w:pBdr/>
               <w:spacing w:lineRule="auto" w:line="360"/>
               <w:jc w:val="both"/>
               <w:rPr>
@@ -12127,7 +11882,6 @@
           <w:p>
             <w:pPr>
               <w:pStyle w:val="Normal"/>
-              <w:pBdr/>
               <w:spacing w:lineRule="auto" w:line="360"/>
               <w:jc w:val="both"/>
               <w:rPr>
@@ -12157,7 +11911,6 @@
           <w:p>
             <w:pPr>
               <w:pStyle w:val="Normal"/>
-              <w:pBdr/>
               <w:spacing w:lineRule="auto" w:line="360"/>
               <w:jc w:val="both"/>
               <w:rPr>
@@ -12187,7 +11940,6 @@
           <w:p>
             <w:pPr>
               <w:pStyle w:val="Normal"/>
-              <w:pBdr/>
               <w:spacing w:lineRule="auto" w:line="360"/>
               <w:jc w:val="both"/>
               <w:rPr>
@@ -12259,7 +12011,6 @@
           <w:p>
             <w:pPr>
               <w:pStyle w:val="Normal"/>
-              <w:pBdr/>
               <w:spacing w:lineRule="auto" w:line="360"/>
               <w:jc w:val="both"/>
               <w:rPr>
@@ -12289,7 +12040,6 @@
           <w:p>
             <w:pPr>
               <w:pStyle w:val="Normal"/>
-              <w:pBdr/>
               <w:spacing w:lineRule="auto" w:line="360"/>
               <w:jc w:val="both"/>
               <w:rPr>
@@ -12319,7 +12069,6 @@
           <w:p>
             <w:pPr>
               <w:pStyle w:val="Normal"/>
-              <w:pBdr/>
               <w:spacing w:lineRule="auto" w:line="360"/>
               <w:jc w:val="both"/>
               <w:rPr>
@@ -12349,7 +12098,6 @@
           <w:p>
             <w:pPr>
               <w:pStyle w:val="Normal"/>
-              <w:pBdr/>
               <w:spacing w:lineRule="auto" w:line="360"/>
               <w:jc w:val="both"/>
               <w:rPr>
@@ -12379,7 +12127,6 @@
           <w:p>
             <w:pPr>
               <w:pStyle w:val="Normal"/>
-              <w:pBdr/>
               <w:spacing w:lineRule="auto" w:line="360"/>
               <w:jc w:val="both"/>
               <w:rPr>
@@ -12409,7 +12156,6 @@
           <w:p>
             <w:pPr>
               <w:pStyle w:val="Normal"/>
-              <w:pBdr/>
               <w:spacing w:lineRule="auto" w:line="360"/>
               <w:jc w:val="both"/>
               <w:rPr>
@@ -12439,7 +12185,6 @@
           <w:p>
             <w:pPr>
               <w:pStyle w:val="Normal"/>
-              <w:pBdr/>
               <w:spacing w:lineRule="auto" w:line="360"/>
               <w:jc w:val="both"/>
               <w:rPr>
@@ -12469,7 +12214,6 @@
           <w:p>
             <w:pPr>
               <w:pStyle w:val="Normal"/>
-              <w:pBdr/>
               <w:spacing w:lineRule="auto" w:line="360"/>
               <w:jc w:val="both"/>
               <w:rPr>
@@ -12499,7 +12243,6 @@
           <w:p>
             <w:pPr>
               <w:pStyle w:val="Normal"/>
-              <w:pBdr/>
               <w:spacing w:lineRule="auto" w:line="360"/>
               <w:jc w:val="both"/>
               <w:rPr>
@@ -12529,7 +12272,6 @@
           <w:p>
             <w:pPr>
               <w:pStyle w:val="Normal"/>
-              <w:pBdr/>
               <w:spacing w:lineRule="auto" w:line="360"/>
               <w:jc w:val="both"/>
               <w:rPr>
@@ -12559,7 +12301,6 @@
           <w:p>
             <w:pPr>
               <w:pStyle w:val="Normal"/>
-              <w:pBdr/>
               <w:spacing w:lineRule="auto" w:line="360"/>
               <w:jc w:val="both"/>
               <w:rPr>
@@ -12589,7 +12330,6 @@
           <w:p>
             <w:pPr>
               <w:pStyle w:val="Normal"/>
-              <w:pBdr/>
               <w:spacing w:lineRule="auto" w:line="360"/>
               <w:jc w:val="both"/>
               <w:rPr>
@@ -12619,7 +12359,6 @@
           <w:p>
             <w:pPr>
               <w:pStyle w:val="Normal"/>
-              <w:pBdr/>
               <w:spacing w:lineRule="auto" w:line="360"/>
               <w:jc w:val="both"/>
               <w:rPr>
@@ -12649,7 +12388,6 @@
           <w:p>
             <w:pPr>
               <w:pStyle w:val="Normal"/>
-              <w:pBdr/>
               <w:spacing w:lineRule="auto" w:line="360"/>
               <w:jc w:val="both"/>
               <w:rPr>
@@ -12721,7 +12459,6 @@
           <w:p>
             <w:pPr>
               <w:pStyle w:val="Normal"/>
-              <w:pBdr/>
               <w:spacing w:lineRule="auto" w:line="360"/>
               <w:jc w:val="both"/>
               <w:rPr>
@@ -12751,7 +12488,6 @@
           <w:p>
             <w:pPr>
               <w:pStyle w:val="Normal"/>
-              <w:pBdr/>
               <w:spacing w:lineRule="auto" w:line="360"/>
               <w:jc w:val="both"/>
               <w:rPr>
@@ -12781,7 +12517,6 @@
           <w:p>
             <w:pPr>
               <w:pStyle w:val="Normal"/>
-              <w:pBdr/>
               <w:spacing w:lineRule="auto" w:line="360"/>
               <w:jc w:val="both"/>
               <w:rPr>
@@ -12811,7 +12546,6 @@
           <w:p>
             <w:pPr>
               <w:pStyle w:val="Normal"/>
-              <w:pBdr/>
               <w:spacing w:lineRule="auto" w:line="360"/>
               <w:jc w:val="both"/>
               <w:rPr>
@@ -12841,7 +12575,6 @@
           <w:p>
             <w:pPr>
               <w:pStyle w:val="Normal"/>
-              <w:pBdr/>
               <w:spacing w:lineRule="auto" w:line="360"/>
               <w:jc w:val="both"/>
               <w:rPr>
@@ -12871,7 +12604,6 @@
           <w:p>
             <w:pPr>
               <w:pStyle w:val="Normal"/>
-              <w:pBdr/>
               <w:spacing w:lineRule="auto" w:line="360"/>
               <w:jc w:val="both"/>
               <w:rPr>
@@ -12901,7 +12633,6 @@
           <w:p>
             <w:pPr>
               <w:pStyle w:val="Normal"/>
-              <w:pBdr/>
               <w:spacing w:lineRule="auto" w:line="360"/>
               <w:jc w:val="both"/>
               <w:rPr>
@@ -12931,7 +12662,6 @@
           <w:p>
             <w:pPr>
               <w:pStyle w:val="Normal"/>
-              <w:pBdr/>
               <w:spacing w:lineRule="auto" w:line="360"/>
               <w:jc w:val="both"/>
               <w:rPr>
@@ -12961,7 +12691,6 @@
           <w:p>
             <w:pPr>
               <w:pStyle w:val="Normal"/>
-              <w:pBdr/>
               <w:spacing w:lineRule="auto" w:line="360"/>
               <w:jc w:val="both"/>
               <w:rPr>
@@ -12991,7 +12720,6 @@
           <w:p>
             <w:pPr>
               <w:pStyle w:val="Normal"/>
-              <w:pBdr/>
               <w:spacing w:lineRule="auto" w:line="360"/>
               <w:jc w:val="both"/>
               <w:rPr>
@@ -13021,7 +12749,6 @@
           <w:p>
             <w:pPr>
               <w:pStyle w:val="Normal"/>
-              <w:pBdr/>
               <w:spacing w:lineRule="auto" w:line="360"/>
               <w:jc w:val="both"/>
               <w:rPr>
@@ -13051,7 +12778,6 @@
           <w:p>
             <w:pPr>
               <w:pStyle w:val="Normal"/>
-              <w:pBdr/>
               <w:spacing w:lineRule="auto" w:line="360"/>
               <w:jc w:val="both"/>
               <w:rPr>
@@ -13081,7 +12807,6 @@
           <w:p>
             <w:pPr>
               <w:pStyle w:val="Normal"/>
-              <w:pBdr/>
               <w:spacing w:lineRule="auto" w:line="360"/>
               <w:jc w:val="both"/>
               <w:rPr>
@@ -13111,7 +12836,6 @@
           <w:p>
             <w:pPr>
               <w:pStyle w:val="Normal"/>
-              <w:pBdr/>
               <w:spacing w:lineRule="auto" w:line="360"/>
               <w:jc w:val="both"/>
               <w:rPr>
@@ -13178,7 +12902,6 @@
           <w:p>
             <w:pPr>
               <w:pStyle w:val="Normal"/>
-              <w:pBdr/>
               <w:spacing w:lineRule="auto" w:line="360"/>
               <w:jc w:val="both"/>
               <w:rPr>
@@ -13208,7 +12931,6 @@
           <w:p>
             <w:pPr>
               <w:pStyle w:val="Normal"/>
-              <w:pBdr/>
               <w:spacing w:lineRule="auto" w:line="360"/>
               <w:jc w:val="both"/>
               <w:rPr>
@@ -13238,7 +12960,6 @@
           <w:p>
             <w:pPr>
               <w:pStyle w:val="Normal"/>
-              <w:pBdr/>
               <w:spacing w:lineRule="auto" w:line="360"/>
               <w:jc w:val="both"/>
               <w:rPr>
@@ -13268,7 +12989,6 @@
           <w:p>
             <w:pPr>
               <w:pStyle w:val="Normal"/>
-              <w:pBdr/>
               <w:spacing w:lineRule="auto" w:line="360"/>
               <w:jc w:val="both"/>
               <w:rPr>
@@ -13298,7 +13018,6 @@
           <w:p>
             <w:pPr>
               <w:pStyle w:val="Normal"/>
-              <w:pBdr/>
               <w:spacing w:lineRule="auto" w:line="360"/>
               <w:jc w:val="both"/>
               <w:rPr>
@@ -13328,7 +13047,6 @@
           <w:p>
             <w:pPr>
               <w:pStyle w:val="Normal"/>
-              <w:pBdr/>
               <w:spacing w:lineRule="auto" w:line="360"/>
               <w:jc w:val="both"/>
               <w:rPr>
@@ -13358,7 +13076,6 @@
           <w:p>
             <w:pPr>
               <w:pStyle w:val="Normal"/>
-              <w:pBdr/>
               <w:spacing w:lineRule="auto" w:line="360"/>
               <w:jc w:val="both"/>
               <w:rPr>
@@ -13388,7 +13105,6 @@
           <w:p>
             <w:pPr>
               <w:pStyle w:val="Normal"/>
-              <w:pBdr/>
               <w:spacing w:lineRule="auto" w:line="360"/>
               <w:jc w:val="both"/>
               <w:rPr>
@@ -13418,7 +13134,6 @@
           <w:p>
             <w:pPr>
               <w:pStyle w:val="Normal"/>
-              <w:pBdr/>
               <w:spacing w:lineRule="auto" w:line="360"/>
               <w:jc w:val="both"/>
               <w:rPr>
@@ -13448,7 +13163,6 @@
           <w:p>
             <w:pPr>
               <w:pStyle w:val="Normal"/>
-              <w:pBdr/>
               <w:spacing w:lineRule="auto" w:line="360"/>
               <w:jc w:val="both"/>
               <w:rPr>
@@ -13478,7 +13192,6 @@
           <w:p>
             <w:pPr>
               <w:pStyle w:val="Normal"/>
-              <w:pBdr/>
               <w:spacing w:lineRule="auto" w:line="360"/>
               <w:jc w:val="both"/>
               <w:rPr>
@@ -13508,7 +13221,6 @@
           <w:p>
             <w:pPr>
               <w:pStyle w:val="Normal"/>
-              <w:pBdr/>
               <w:spacing w:lineRule="auto" w:line="360"/>
               <w:jc w:val="both"/>
               <w:rPr>
@@ -13538,7 +13250,6 @@
           <w:p>
             <w:pPr>
               <w:pStyle w:val="Normal"/>
-              <w:pBdr/>
               <w:spacing w:lineRule="auto" w:line="360"/>
               <w:jc w:val="both"/>
               <w:rPr>
@@ -13568,7 +13279,6 @@
           <w:p>
             <w:pPr>
               <w:pStyle w:val="Normal"/>
-              <w:pBdr/>
               <w:spacing w:lineRule="auto" w:line="360"/>
               <w:jc w:val="both"/>
               <w:rPr>
@@ -13635,7 +13345,6 @@
           <w:p>
             <w:pPr>
               <w:pStyle w:val="Normal"/>
-              <w:pBdr/>
               <w:spacing w:lineRule="auto" w:line="360"/>
               <w:jc w:val="both"/>
               <w:rPr>
@@ -13665,7 +13374,6 @@
           <w:p>
             <w:pPr>
               <w:pStyle w:val="Normal"/>
-              <w:pBdr/>
               <w:spacing w:lineRule="auto" w:line="360"/>
               <w:jc w:val="both"/>
               <w:rPr>
@@ -13695,7 +13403,6 @@
           <w:p>
             <w:pPr>
               <w:pStyle w:val="Normal"/>
-              <w:pBdr/>
               <w:spacing w:lineRule="auto" w:line="360"/>
               <w:jc w:val="both"/>
               <w:rPr>
@@ -13725,7 +13432,6 @@
           <w:p>
             <w:pPr>
               <w:pStyle w:val="Normal"/>
-              <w:pBdr/>
               <w:spacing w:lineRule="auto" w:line="360"/>
               <w:jc w:val="both"/>
               <w:rPr>
@@ -13755,7 +13461,6 @@
           <w:p>
             <w:pPr>
               <w:pStyle w:val="Normal"/>
-              <w:pBdr/>
               <w:spacing w:lineRule="auto" w:line="360"/>
               <w:jc w:val="both"/>
               <w:rPr>
@@ -13785,7 +13490,6 @@
           <w:p>
             <w:pPr>
               <w:pStyle w:val="Normal"/>
-              <w:pBdr/>
               <w:spacing w:lineRule="auto" w:line="360"/>
               <w:jc w:val="both"/>
               <w:rPr>
@@ -13815,7 +13519,6 @@
           <w:p>
             <w:pPr>
               <w:pStyle w:val="Normal"/>
-              <w:pBdr/>
               <w:spacing w:lineRule="auto" w:line="360"/>
               <w:jc w:val="both"/>
               <w:rPr>
@@ -13845,7 +13548,6 @@
           <w:p>
             <w:pPr>
               <w:pStyle w:val="Normal"/>
-              <w:pBdr/>
               <w:spacing w:lineRule="auto" w:line="360"/>
               <w:jc w:val="both"/>
               <w:rPr>
@@ -13875,7 +13577,6 @@
           <w:p>
             <w:pPr>
               <w:pStyle w:val="Normal"/>
-              <w:pBdr/>
               <w:spacing w:lineRule="auto" w:line="360"/>
               <w:jc w:val="both"/>
               <w:rPr>
@@ -13905,7 +13606,6 @@
           <w:p>
             <w:pPr>
               <w:pStyle w:val="Normal"/>
-              <w:pBdr/>
               <w:spacing w:lineRule="auto" w:line="360"/>
               <w:jc w:val="both"/>
               <w:rPr>
@@ -13935,7 +13635,6 @@
           <w:p>
             <w:pPr>
               <w:pStyle w:val="Normal"/>
-              <w:pBdr/>
               <w:spacing w:lineRule="auto" w:line="360"/>
               <w:jc w:val="both"/>
               <w:rPr>
@@ -13965,7 +13664,6 @@
           <w:p>
             <w:pPr>
               <w:pStyle w:val="Normal"/>
-              <w:pBdr/>
               <w:spacing w:lineRule="auto" w:line="360"/>
               <w:jc w:val="both"/>
               <w:rPr>
@@ -13995,7 +13693,6 @@
           <w:p>
             <w:pPr>
               <w:pStyle w:val="Normal"/>
-              <w:pBdr/>
               <w:spacing w:lineRule="auto" w:line="360"/>
               <w:jc w:val="both"/>
               <w:rPr>
@@ -14025,7 +13722,6 @@
           <w:p>
             <w:pPr>
               <w:pStyle w:val="Normal"/>
-              <w:pBdr/>
               <w:spacing w:lineRule="auto" w:line="360"/>
               <w:jc w:val="both"/>
               <w:rPr>
@@ -14092,7 +13788,6 @@
           <w:p>
             <w:pPr>
               <w:pStyle w:val="Normal"/>
-              <w:pBdr/>
               <w:spacing w:lineRule="auto" w:line="360"/>
               <w:jc w:val="both"/>
               <w:rPr>
@@ -14122,7 +13817,6 @@
           <w:p>
             <w:pPr>
               <w:pStyle w:val="Normal"/>
-              <w:pBdr/>
               <w:spacing w:lineRule="auto" w:line="360"/>
               <w:jc w:val="both"/>
               <w:rPr>
@@ -14152,7 +13846,6 @@
           <w:p>
             <w:pPr>
               <w:pStyle w:val="Normal"/>
-              <w:pBdr/>
               <w:spacing w:lineRule="auto" w:line="360"/>
               <w:jc w:val="both"/>
               <w:rPr>
@@ -14182,7 +13875,6 @@
           <w:p>
             <w:pPr>
               <w:pStyle w:val="Normal"/>
-              <w:pBdr/>
               <w:spacing w:lineRule="auto" w:line="360"/>
               <w:jc w:val="both"/>
               <w:rPr>
@@ -14212,7 +13904,6 @@
           <w:p>
             <w:pPr>
               <w:pStyle w:val="Normal"/>
-              <w:pBdr/>
               <w:spacing w:lineRule="auto" w:line="360"/>
               <w:jc w:val="both"/>
               <w:rPr>
@@ -14242,7 +13933,6 @@
           <w:p>
             <w:pPr>
               <w:pStyle w:val="Normal"/>
-              <w:pBdr/>
               <w:spacing w:lineRule="auto" w:line="360"/>
               <w:jc w:val="both"/>
               <w:rPr>
@@ -14272,7 +13962,6 @@
           <w:p>
             <w:pPr>
               <w:pStyle w:val="Normal"/>
-              <w:pBdr/>
               <w:spacing w:lineRule="auto" w:line="360"/>
               <w:jc w:val="both"/>
               <w:rPr>
@@ -14302,7 +13991,6 @@
           <w:p>
             <w:pPr>
               <w:pStyle w:val="Normal"/>
-              <w:pBdr/>
               <w:spacing w:lineRule="auto" w:line="360"/>
               <w:jc w:val="both"/>
               <w:rPr>
@@ -14332,7 +14020,6 @@
           <w:p>
             <w:pPr>
               <w:pStyle w:val="Normal"/>
-              <w:pBdr/>
               <w:spacing w:lineRule="auto" w:line="360"/>
               <w:jc w:val="both"/>
               <w:rPr>
@@ -14362,7 +14049,6 @@
           <w:p>
             <w:pPr>
               <w:pStyle w:val="Normal"/>
-              <w:pBdr/>
               <w:spacing w:lineRule="auto" w:line="360"/>
               <w:jc w:val="both"/>
               <w:rPr>
@@ -14392,7 +14078,6 @@
           <w:p>
             <w:pPr>
               <w:pStyle w:val="Normal"/>
-              <w:pBdr/>
               <w:spacing w:lineRule="auto" w:line="360"/>
               <w:jc w:val="both"/>
               <w:rPr>
@@ -14422,7 +14107,6 @@
           <w:p>
             <w:pPr>
               <w:pStyle w:val="Normal"/>
-              <w:pBdr/>
               <w:spacing w:lineRule="auto" w:line="360"/>
               <w:jc w:val="both"/>
               <w:rPr>
@@ -14452,7 +14136,6 @@
           <w:p>
             <w:pPr>
               <w:pStyle w:val="Normal"/>
-              <w:pBdr/>
               <w:spacing w:lineRule="auto" w:line="360"/>
               <w:jc w:val="both"/>
               <w:rPr>
@@ -14482,7 +14165,6 @@
           <w:p>
             <w:pPr>
               <w:pStyle w:val="Normal"/>
-              <w:pBdr/>
               <w:spacing w:lineRule="auto" w:line="360"/>
               <w:jc w:val="both"/>
               <w:rPr>
@@ -14910,6 +14592,27 @@
       <w:pPr>
         <w:pStyle w:val="Normal"/>
         <w:spacing w:lineRule="auto" w:line="360"/>
+        <w:rPr/>
+      </w:pPr>
+      <w:r>
+        <w:rPr/>
+      </w:r>
+    </w:p>
+    <w:p>
+      <w:pPr>
+        <w:sectPr>
+          <w:type w:val="continuous"/>
+          <w:pgSz w:w="12240" w:h="15840"/>
+          <w:pgMar w:left="1133" w:right="1133" w:header="0" w:top="1133" w:footer="720" w:bottom="1133" w:gutter="0"/>
+          <w:formProt w:val="false"/>
+          <w:textDirection w:val="lrTb"/>
+          <w:docGrid w:type="default" w:linePitch="100" w:charSpace="0"/>
+        </w:sectPr>
+      </w:pPr>
+    </w:p>
+    <w:p>
+      <w:pPr>
+        <w:pStyle w:val="Normal"/>
         <w:rPr/>
       </w:pPr>
       <w:r>
@@ -14969,7 +14672,7 @@
     </w:r>
     <w:r>
       <w:rPr/>
-      <w:t>1</w:t>
+      <w:t>6</w:t>
     </w:r>
     <w:r>
       <w:rPr/>
@@ -15817,7 +15520,6 @@
     <w:rPrDefault>
       <w:rPr>
         <w:rFonts w:ascii="Arial" w:hAnsi="Arial" w:eastAsia="Arial" w:cs="Arial"/>
-        <w:sz w:val="24"/>
         <w:szCs w:val="24"/>
         <w:lang w:val="es-ES" w:eastAsia="en-US" w:bidi="ar-SA"/>
       </w:rPr>
@@ -16209,7 +15911,7 @@
     </w:pPr>
     <w:rPr>
       <w:rFonts w:ascii="Arial" w:hAnsi="Arial" w:eastAsia="Arial" w:cs="Arial"/>
-      <w:color w:val="auto"/>
+      <w:color w:val="00000A"/>
       <w:kern w:val="0"/>
       <w:sz w:val="24"/>
       <w:szCs w:val="24"/>
@@ -18002,6 +17704,343 @@
       <w:sz w:val="24"/>
       <w:sz w:val="24"/>
       <w:vertAlign w:val="baseline"/>
+    </w:rPr>
+  </w:style>
+  <w:style w:type="character" w:styleId="ListLabel193">
+    <w:name w:val="ListLabel 193"/>
+    <w:qFormat/>
+    <w:rPr>
+      <w:rFonts w:ascii="Times New Roman" w:hAnsi="Times New Roman"/>
+      <w:position w:val="0"/>
+      <w:sz w:val="24"/>
+      <w:sz w:val="24"/>
+      <w:vertAlign w:val="baseline"/>
+    </w:rPr>
+  </w:style>
+  <w:style w:type="character" w:styleId="ListLabel194">
+    <w:name w:val="ListLabel 194"/>
+    <w:qFormat/>
+    <w:rPr>
+      <w:position w:val="0"/>
+      <w:sz w:val="24"/>
+      <w:sz w:val="24"/>
+      <w:vertAlign w:val="baseline"/>
+    </w:rPr>
+  </w:style>
+  <w:style w:type="character" w:styleId="ListLabel195">
+    <w:name w:val="ListLabel 195"/>
+    <w:qFormat/>
+    <w:rPr>
+      <w:position w:val="0"/>
+      <w:sz w:val="24"/>
+      <w:sz w:val="24"/>
+      <w:vertAlign w:val="baseline"/>
+    </w:rPr>
+  </w:style>
+  <w:style w:type="character" w:styleId="ListLabel196">
+    <w:name w:val="ListLabel 196"/>
+    <w:qFormat/>
+    <w:rPr>
+      <w:position w:val="0"/>
+      <w:sz w:val="24"/>
+      <w:sz w:val="24"/>
+      <w:vertAlign w:val="baseline"/>
+    </w:rPr>
+  </w:style>
+  <w:style w:type="character" w:styleId="ListLabel197">
+    <w:name w:val="ListLabel 197"/>
+    <w:qFormat/>
+    <w:rPr>
+      <w:position w:val="0"/>
+      <w:sz w:val="24"/>
+      <w:sz w:val="24"/>
+      <w:vertAlign w:val="baseline"/>
+    </w:rPr>
+  </w:style>
+  <w:style w:type="character" w:styleId="ListLabel198">
+    <w:name w:val="ListLabel 198"/>
+    <w:qFormat/>
+    <w:rPr>
+      <w:position w:val="0"/>
+      <w:sz w:val="24"/>
+      <w:sz w:val="24"/>
+      <w:vertAlign w:val="baseline"/>
+    </w:rPr>
+  </w:style>
+  <w:style w:type="character" w:styleId="ListLabel199">
+    <w:name w:val="ListLabel 199"/>
+    <w:qFormat/>
+    <w:rPr>
+      <w:position w:val="0"/>
+      <w:sz w:val="24"/>
+      <w:sz w:val="24"/>
+      <w:vertAlign w:val="baseline"/>
+    </w:rPr>
+  </w:style>
+  <w:style w:type="character" w:styleId="ListLabel200">
+    <w:name w:val="ListLabel 200"/>
+    <w:qFormat/>
+    <w:rPr>
+      <w:position w:val="0"/>
+      <w:sz w:val="24"/>
+      <w:sz w:val="24"/>
+      <w:vertAlign w:val="baseline"/>
+    </w:rPr>
+  </w:style>
+  <w:style w:type="character" w:styleId="ListLabel201">
+    <w:name w:val="ListLabel 201"/>
+    <w:qFormat/>
+    <w:rPr>
+      <w:position w:val="0"/>
+      <w:sz w:val="24"/>
+      <w:sz w:val="24"/>
+      <w:vertAlign w:val="baseline"/>
+    </w:rPr>
+  </w:style>
+  <w:style w:type="character" w:styleId="ListLabel202">
+    <w:name w:val="ListLabel 202"/>
+    <w:qFormat/>
+    <w:rPr>
+      <w:rFonts w:ascii="Times New Roman" w:hAnsi="Times New Roman"/>
+      <w:position w:val="0"/>
+      <w:sz w:val="24"/>
+      <w:sz w:val="24"/>
+      <w:vertAlign w:val="baseline"/>
+    </w:rPr>
+  </w:style>
+  <w:style w:type="character" w:styleId="ListLabel203">
+    <w:name w:val="ListLabel 203"/>
+    <w:qFormat/>
+    <w:rPr>
+      <w:position w:val="0"/>
+      <w:sz w:val="24"/>
+      <w:sz w:val="24"/>
+      <w:vertAlign w:val="baseline"/>
+    </w:rPr>
+  </w:style>
+  <w:style w:type="character" w:styleId="ListLabel204">
+    <w:name w:val="ListLabel 204"/>
+    <w:qFormat/>
+    <w:rPr>
+      <w:position w:val="0"/>
+      <w:sz w:val="24"/>
+      <w:sz w:val="24"/>
+      <w:vertAlign w:val="baseline"/>
+    </w:rPr>
+  </w:style>
+  <w:style w:type="character" w:styleId="ListLabel205">
+    <w:name w:val="ListLabel 205"/>
+    <w:qFormat/>
+    <w:rPr>
+      <w:position w:val="0"/>
+      <w:sz w:val="24"/>
+      <w:sz w:val="24"/>
+      <w:vertAlign w:val="baseline"/>
+    </w:rPr>
+  </w:style>
+  <w:style w:type="character" w:styleId="ListLabel206">
+    <w:name w:val="ListLabel 206"/>
+    <w:qFormat/>
+    <w:rPr>
+      <w:position w:val="0"/>
+      <w:sz w:val="24"/>
+      <w:sz w:val="24"/>
+      <w:vertAlign w:val="baseline"/>
+    </w:rPr>
+  </w:style>
+  <w:style w:type="character" w:styleId="ListLabel207">
+    <w:name w:val="ListLabel 207"/>
+    <w:qFormat/>
+    <w:rPr>
+      <w:position w:val="0"/>
+      <w:sz w:val="24"/>
+      <w:sz w:val="24"/>
+      <w:vertAlign w:val="baseline"/>
+    </w:rPr>
+  </w:style>
+  <w:style w:type="character" w:styleId="ListLabel208">
+    <w:name w:val="ListLabel 208"/>
+    <w:qFormat/>
+    <w:rPr>
+      <w:position w:val="0"/>
+      <w:sz w:val="24"/>
+      <w:sz w:val="24"/>
+      <w:vertAlign w:val="baseline"/>
+    </w:rPr>
+  </w:style>
+  <w:style w:type="character" w:styleId="ListLabel209">
+    <w:name w:val="ListLabel 209"/>
+    <w:qFormat/>
+    <w:rPr>
+      <w:position w:val="0"/>
+      <w:sz w:val="24"/>
+      <w:sz w:val="24"/>
+      <w:vertAlign w:val="baseline"/>
+    </w:rPr>
+  </w:style>
+  <w:style w:type="character" w:styleId="ListLabel210">
+    <w:name w:val="ListLabel 210"/>
+    <w:qFormat/>
+    <w:rPr>
+      <w:position w:val="0"/>
+      <w:sz w:val="24"/>
+      <w:sz w:val="24"/>
+      <w:vertAlign w:val="baseline"/>
+    </w:rPr>
+  </w:style>
+  <w:style w:type="character" w:styleId="ListLabel211">
+    <w:name w:val="ListLabel 211"/>
+    <w:qFormat/>
+    <w:rPr>
+      <w:rFonts w:ascii="Times New Roman" w:hAnsi="Times New Roman"/>
+      <w:position w:val="0"/>
+      <w:sz w:val="24"/>
+      <w:sz w:val="24"/>
+      <w:vertAlign w:val="baseline"/>
+    </w:rPr>
+  </w:style>
+  <w:style w:type="character" w:styleId="ListLabel212">
+    <w:name w:val="ListLabel 212"/>
+    <w:qFormat/>
+    <w:rPr>
+      <w:position w:val="0"/>
+      <w:sz w:val="24"/>
+      <w:sz w:val="24"/>
+      <w:vertAlign w:val="baseline"/>
+    </w:rPr>
+  </w:style>
+  <w:style w:type="character" w:styleId="ListLabel213">
+    <w:name w:val="ListLabel 213"/>
+    <w:qFormat/>
+    <w:rPr>
+      <w:position w:val="0"/>
+      <w:sz w:val="24"/>
+      <w:sz w:val="24"/>
+      <w:vertAlign w:val="baseline"/>
+    </w:rPr>
+  </w:style>
+  <w:style w:type="character" w:styleId="ListLabel214">
+    <w:name w:val="ListLabel 214"/>
+    <w:qFormat/>
+    <w:rPr>
+      <w:position w:val="0"/>
+      <w:sz w:val="24"/>
+      <w:sz w:val="24"/>
+      <w:vertAlign w:val="baseline"/>
+    </w:rPr>
+  </w:style>
+  <w:style w:type="character" w:styleId="ListLabel215">
+    <w:name w:val="ListLabel 215"/>
+    <w:qFormat/>
+    <w:rPr>
+      <w:position w:val="0"/>
+      <w:sz w:val="24"/>
+      <w:sz w:val="24"/>
+      <w:vertAlign w:val="baseline"/>
+    </w:rPr>
+  </w:style>
+  <w:style w:type="character" w:styleId="ListLabel216">
+    <w:name w:val="ListLabel 216"/>
+    <w:qFormat/>
+    <w:rPr>
+      <w:position w:val="0"/>
+      <w:sz w:val="24"/>
+      <w:sz w:val="24"/>
+      <w:vertAlign w:val="baseline"/>
+    </w:rPr>
+  </w:style>
+  <w:style w:type="character" w:styleId="ListLabel217">
+    <w:name w:val="ListLabel 217"/>
+    <w:qFormat/>
+    <w:rPr>
+      <w:position w:val="0"/>
+      <w:sz w:val="24"/>
+      <w:sz w:val="24"/>
+      <w:vertAlign w:val="baseline"/>
+    </w:rPr>
+  </w:style>
+  <w:style w:type="character" w:styleId="ListLabel218">
+    <w:name w:val="ListLabel 218"/>
+    <w:qFormat/>
+    <w:rPr>
+      <w:position w:val="0"/>
+      <w:sz w:val="24"/>
+      <w:sz w:val="24"/>
+      <w:vertAlign w:val="baseline"/>
+    </w:rPr>
+  </w:style>
+  <w:style w:type="character" w:styleId="ListLabel219">
+    <w:name w:val="ListLabel 219"/>
+    <w:qFormat/>
+    <w:rPr>
+      <w:position w:val="0"/>
+      <w:sz w:val="24"/>
+      <w:sz w:val="24"/>
+      <w:vertAlign w:val="baseline"/>
+    </w:rPr>
+  </w:style>
+  <w:style w:type="character" w:styleId="ListLabel220">
+    <w:name w:val="ListLabel 220"/>
+    <w:qFormat/>
+    <w:rPr>
+      <w:rFonts w:ascii="Times New Roman" w:hAnsi="Times New Roman" w:cs="Symbol"/>
+      <w:sz w:val="24"/>
+    </w:rPr>
+  </w:style>
+  <w:style w:type="character" w:styleId="ListLabel221">
+    <w:name w:val="ListLabel 221"/>
+    <w:qFormat/>
+    <w:rPr>
+      <w:rFonts w:cs="Courier New"/>
+    </w:rPr>
+  </w:style>
+  <w:style w:type="character" w:styleId="ListLabel222">
+    <w:name w:val="ListLabel 222"/>
+    <w:qFormat/>
+    <w:rPr>
+      <w:rFonts w:cs="Wingdings"/>
+    </w:rPr>
+  </w:style>
+  <w:style w:type="character" w:styleId="ListLabel223">
+    <w:name w:val="ListLabel 223"/>
+    <w:qFormat/>
+    <w:rPr>
+      <w:rFonts w:cs="Symbol"/>
+    </w:rPr>
+  </w:style>
+  <w:style w:type="character" w:styleId="ListLabel224">
+    <w:name w:val="ListLabel 224"/>
+    <w:qFormat/>
+    <w:rPr>
+      <w:rFonts w:cs="Courier New"/>
+    </w:rPr>
+  </w:style>
+  <w:style w:type="character" w:styleId="ListLabel225">
+    <w:name w:val="ListLabel 225"/>
+    <w:qFormat/>
+    <w:rPr>
+      <w:rFonts w:cs="Wingdings"/>
+    </w:rPr>
+  </w:style>
+  <w:style w:type="character" w:styleId="ListLabel226">
+    <w:name w:val="ListLabel 226"/>
+    <w:qFormat/>
+    <w:rPr>
+      <w:rFonts w:cs="Symbol"/>
+    </w:rPr>
+  </w:style>
+  <w:style w:type="character" w:styleId="ListLabel227">
+    <w:name w:val="ListLabel 227"/>
+    <w:qFormat/>
+    <w:rPr>
+      <w:rFonts w:cs="Courier New"/>
+    </w:rPr>
+  </w:style>
+  <w:style w:type="character" w:styleId="ListLabel228">
+    <w:name w:val="ListLabel 228"/>
+    <w:qFormat/>
+    <w:rPr>
+      <w:rFonts w:cs="Wingdings"/>
     </w:rPr>
   </w:style>
   <w:style w:type="paragraph" w:styleId="Ttulo">
@@ -18262,7 +18301,7 @@
     </w:pPr>
     <w:rPr>
       <w:rFonts w:ascii="Arial" w:hAnsi="Arial" w:eastAsia="Arial" w:cs="Arial"/>
-      <w:color w:val="auto"/>
+      <w:color w:val="00000A"/>
       <w:kern w:val="0"/>
       <w:sz w:val="24"/>
       <w:szCs w:val="24"/>

</xml_diff>